<commit_message>
form population issues fixed // confgured various security settings
</commit_message>
<xml_diff>
--- a/storage/app/templates/Incentive_Application_Form.docx
+++ b/storage/app/templates/Incentive_Application_Form.docx
@@ -3425,7 +3425,21 @@
                                 <w:rFonts w:ascii="Aptos" w:hAnsi="Aptos" w:cs="Times New Roman"/>
                                 <w:lang w:val="en-US"/>
                               </w:rPr>
-                              <w:t>{published}</w:t>
+                              <w:t>{publishe</w:t>
+                            </w:r>
+                            <w:r>
+                              <w:rPr>
+                                <w:rFonts w:ascii="Aptos" w:hAnsi="Aptos" w:cs="Times New Roman"/>
+                                <w:lang w:val="en-US"/>
+                              </w:rPr>
+                              <w:t>r</w:t>
+                            </w:r>
+                            <w:r>
+                              <w:rPr>
+                                <w:rFonts w:ascii="Aptos" w:hAnsi="Aptos" w:cs="Times New Roman"/>
+                                <w:lang w:val="en-US"/>
+                              </w:rPr>
+                              <w:t>}</w:t>
                             </w:r>
                           </w:p>
                           <w:p>
@@ -3468,7 +3482,11 @@
           </mc:Choice>
           <mc:Fallback>
             <w:pict>
-              <v:shape w14:anchorId="6BFB9F8D" id="Text Box 30" o:spid="_x0000_s1040" type="#_x0000_t202" style="position:absolute;margin-left:44.8pt;margin-top:15.6pt;width:384.95pt;height:20.25pt;z-index:251684864;visibility:visible;mso-wrap-style:square;mso-width-percent:0;mso-height-percent:0;mso-wrap-distance-left:9pt;mso-wrap-distance-top:0;mso-wrap-distance-right:9pt;mso-wrap-distance-bottom:0;mso-position-horizontal:absolute;mso-position-horizontal-relative:text;mso-position-vertical:absolute;mso-position-vertical-relative:text;mso-width-percent:0;mso-height-percent:0;mso-width-relative:margin;mso-height-relative:margin;v-text-anchor:top" o:gfxdata="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" filled="f" stroked="f" strokeweight=".5pt">
+              <v:shapetype w14:anchorId="6BFB9F8D" id="_x0000_t202" coordsize="21600,21600" o:spt="202" path="m,l,21600r21600,l21600,xe">
+                <v:stroke joinstyle="miter"/>
+                <v:path gradientshapeok="t" o:connecttype="rect"/>
+              </v:shapetype>
+              <v:shape id="Text Box 30" o:spid="_x0000_s1040" type="#_x0000_t202" style="position:absolute;margin-left:44.8pt;margin-top:15.6pt;width:384.95pt;height:20.25pt;z-index:251684864;visibility:visible;mso-wrap-style:square;mso-width-percent:0;mso-height-percent:0;mso-wrap-distance-left:9pt;mso-wrap-distance-top:0;mso-wrap-distance-right:9pt;mso-wrap-distance-bottom:0;mso-position-horizontal:absolute;mso-position-horizontal-relative:text;mso-position-vertical:absolute;mso-position-vertical-relative:text;mso-width-percent:0;mso-height-percent:0;mso-width-relative:margin;mso-height-relative:margin;v-text-anchor:top" o:gfxdata="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" filled="f" stroked="f" strokeweight=".5pt">
                 <v:textbox>
                   <w:txbxContent>
                     <w:p>
@@ -3491,7 +3509,21 @@
                           <w:rFonts w:ascii="Aptos" w:hAnsi="Aptos" w:cs="Times New Roman"/>
                           <w:lang w:val="en-US"/>
                         </w:rPr>
-                        <w:t>{published}</w:t>
+                        <w:t>{publishe</w:t>
+                      </w:r>
+                      <w:r>
+                        <w:rPr>
+                          <w:rFonts w:ascii="Aptos" w:hAnsi="Aptos" w:cs="Times New Roman"/>
+                          <w:lang w:val="en-US"/>
+                        </w:rPr>
+                        <w:t>r</w:t>
+                      </w:r>
+                      <w:r>
+                        <w:rPr>
+                          <w:rFonts w:ascii="Aptos" w:hAnsi="Aptos" w:cs="Times New Roman"/>
+                          <w:lang w:val="en-US"/>
+                        </w:rPr>
+                        <w:t>}</w:t>
                       </w:r>
                     </w:p>
                     <w:p>

</xml_diff>

<commit_message>
review modal optimization // added disclaimer // fixed the issue of user being able to submit incomplete forms
</commit_message>
<xml_diff>
--- a/storage/app/templates/Incentive_Application_Form.docx
+++ b/storage/app/templates/Incentive_Application_Form.docx
@@ -155,9 +155,8 @@
           <w:sz w:val="28"/>
           <w:szCs w:val="28"/>
         </w:rPr>
-        <w:t>{</w:t>
-      </w:r>
-      <w:proofErr w:type="spellStart"/>
+        <w:t>{colle</w:t>
+      </w:r>
       <w:r>
         <w:rPr>
           <w:rFonts w:ascii="Times New Roman" w:hAnsi="Times New Roman"/>
@@ -166,29 +165,8 @@
           <w:sz w:val="28"/>
           <w:szCs w:val="28"/>
         </w:rPr>
-        <w:t>colle</w:t>
-      </w:r>
-      <w:r>
-        <w:rPr>
-          <w:rFonts w:ascii="Times New Roman" w:hAnsi="Times New Roman"/>
-          <w:i/>
-          <w:iCs/>
-          <w:sz w:val="28"/>
-          <w:szCs w:val="28"/>
-        </w:rPr>
         <w:t>ge</w:t>
       </w:r>
-      <w:r>
-        <w:rPr>
-          <w:rFonts w:ascii="Times New Roman" w:hAnsi="Times New Roman"/>
-          <w:i/>
-          <w:iCs/>
-          <w:sz w:val="28"/>
-          <w:szCs w:val="28"/>
-        </w:rPr>
-        <w:t>header</w:t>
-      </w:r>
-      <w:proofErr w:type="spellEnd"/>
       <w:r>
         <w:rPr>
           <w:rFonts w:ascii="Times New Roman" w:hAnsi="Times New Roman"/>
@@ -681,23 +659,7 @@
                                 <w:rFonts w:ascii="Aptos" w:hAnsi="Aptos" w:cs="Times New Roman"/>
                                 <w:lang w:val="en-US"/>
                               </w:rPr>
-                              <w:t>{</w:t>
-                            </w:r>
-                            <w:proofErr w:type="spellStart"/>
-                            <w:r>
-                              <w:rPr>
-                                <w:rFonts w:ascii="Aptos" w:hAnsi="Aptos" w:cs="Times New Roman"/>
-                                <w:lang w:val="en-US"/>
-                              </w:rPr>
-                              <w:t>academicrank</w:t>
-                            </w:r>
-                            <w:proofErr w:type="spellEnd"/>
-                            <w:r>
-                              <w:rPr>
-                                <w:rFonts w:ascii="Aptos" w:hAnsi="Aptos" w:cs="Times New Roman"/>
-                                <w:lang w:val="en-US"/>
-                              </w:rPr>
-                              <w:t>}</w:t>
+                              <w:t>{academicrank}</w:t>
                             </w:r>
                           </w:p>
                         </w:txbxContent>
@@ -933,11 +895,7 @@
           </mc:Choice>
           <mc:Fallback>
             <w:pict>
-              <v:shapetype w14:anchorId="5A78694B" id="_x0000_t202" coordsize="21600,21600" o:spt="202" path="m,l,21600r21600,l21600,xe">
-                <v:stroke joinstyle="miter"/>
-                <v:path gradientshapeok="t" o:connecttype="rect"/>
-              </v:shapetype>
-              <v:shape id="Text Box 7" o:spid="_x0000_s1029" type="#_x0000_t202" style="position:absolute;margin-left:38.4pt;margin-top:16.3pt;width:231.6pt;height:20.25pt;z-index:251664384;visibility:visible;mso-wrap-style:square;mso-width-percent:0;mso-height-percent:0;mso-wrap-distance-left:9pt;mso-wrap-distance-top:0;mso-wrap-distance-right:9pt;mso-wrap-distance-bottom:0;mso-position-horizontal:absolute;mso-position-horizontal-relative:text;mso-position-vertical:absolute;mso-position-vertical-relative:text;mso-width-percent:0;mso-height-percent:0;mso-width-relative:margin;mso-height-relative:margin;v-text-anchor:top" o:gfxdata="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" filled="f" stroked="f" strokeweight=".5pt">
+              <v:shape w14:anchorId="5A78694B" id="Text Box 7" o:spid="_x0000_s1029" type="#_x0000_t202" style="position:absolute;margin-left:38.4pt;margin-top:16.3pt;width:231.6pt;height:20.25pt;z-index:251664384;visibility:visible;mso-wrap-style:square;mso-width-percent:0;mso-height-percent:0;mso-wrap-distance-left:9pt;mso-wrap-distance-top:0;mso-wrap-distance-right:9pt;mso-wrap-distance-bottom:0;mso-position-horizontal:absolute;mso-position-horizontal-relative:text;mso-position-vertical:absolute;mso-position-vertical-relative:text;mso-width-percent:0;mso-height-percent:0;mso-width-relative:margin;mso-height-relative:margin;v-text-anchor:top" o:gfxdata="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" filled="f" stroked="f" strokeweight=".5pt">
                 <v:textbox>
                   <w:txbxContent>
                     <w:p>
@@ -2300,23 +2258,7 @@
                                 <w:rFonts w:ascii="Aptos" w:hAnsi="Aptos" w:cs="Times New Roman"/>
                                 <w:lang w:val="en-US"/>
                               </w:rPr>
-                              <w:t>{</w:t>
-                            </w:r>
-                            <w:proofErr w:type="spellStart"/>
-                            <w:r>
-                              <w:rPr>
-                                <w:rFonts w:ascii="Aptos" w:hAnsi="Aptos" w:cs="Times New Roman"/>
-                                <w:lang w:val="en-US"/>
-                              </w:rPr>
-                              <w:t>journaltitle</w:t>
-                            </w:r>
-                            <w:proofErr w:type="spellEnd"/>
-                            <w:r>
-                              <w:rPr>
-                                <w:rFonts w:ascii="Aptos" w:hAnsi="Aptos" w:cs="Times New Roman"/>
-                                <w:lang w:val="en-US"/>
-                              </w:rPr>
-                              <w:t>}</w:t>
+                              <w:t>{journaltitle}</w:t>
                             </w:r>
                           </w:p>
                           <w:p>
@@ -2660,17 +2602,8 @@
                                 <w:rFonts w:ascii="Aptos" w:hAnsi="Aptos" w:cs="Times New Roman"/>
                                 <w:lang w:val="en-US"/>
                               </w:rPr>
-                              <w:t>{</w:t>
+                              <w:t>{eissn</w:t>
                             </w:r>
-                            <w:proofErr w:type="spellStart"/>
-                            <w:r>
-                              <w:rPr>
-                                <w:rFonts w:ascii="Aptos" w:hAnsi="Aptos" w:cs="Times New Roman"/>
-                                <w:lang w:val="en-US"/>
-                              </w:rPr>
-                              <w:t>eissn</w:t>
-                            </w:r>
-                            <w:proofErr w:type="spellEnd"/>
                             <w:r>
                               <w:rPr>
                                 <w:rFonts w:ascii="Aptos" w:hAnsi="Aptos" w:cs="Times New Roman"/>
@@ -2871,23 +2804,7 @@
                                 <w:rFonts w:ascii="Aptos" w:hAnsi="Aptos" w:cs="Times New Roman"/>
                                 <w:lang w:val="en-US"/>
                               </w:rPr>
-                              <w:t>{</w:t>
-                            </w:r>
-                            <w:proofErr w:type="spellStart"/>
-                            <w:r>
-                              <w:rPr>
-                                <w:rFonts w:ascii="Aptos" w:hAnsi="Aptos" w:cs="Times New Roman"/>
-                                <w:lang w:val="en-US"/>
-                              </w:rPr>
-                              <w:t>pissn</w:t>
-                            </w:r>
-                            <w:proofErr w:type="spellEnd"/>
-                            <w:r>
-                              <w:rPr>
-                                <w:rFonts w:ascii="Aptos" w:hAnsi="Aptos" w:cs="Times New Roman"/>
-                                <w:lang w:val="en-US"/>
-                              </w:rPr>
-                              <w:t>}</w:t>
+                              <w:t>{pissn}</w:t>
                             </w:r>
                           </w:p>
                           <w:p>
@@ -3117,23 +3034,7 @@
                                 <w:rFonts w:ascii="Aptos" w:hAnsi="Aptos" w:cs="Times New Roman"/>
                                 <w:lang w:val="en-US"/>
                               </w:rPr>
-                              <w:t>{</w:t>
-                            </w:r>
-                            <w:proofErr w:type="spellStart"/>
-                            <w:r>
-                              <w:rPr>
-                                <w:rFonts w:ascii="Aptos" w:hAnsi="Aptos" w:cs="Times New Roman"/>
-                                <w:lang w:val="en-US"/>
-                              </w:rPr>
-                              <w:t>doi</w:t>
-                            </w:r>
-                            <w:proofErr w:type="spellEnd"/>
-                            <w:r>
-                              <w:rPr>
-                                <w:rFonts w:ascii="Aptos" w:hAnsi="Aptos" w:cs="Times New Roman"/>
-                                <w:lang w:val="en-US"/>
-                              </w:rPr>
-                              <w:t>}</w:t>
+                              <w:t>{doi}</w:t>
                             </w:r>
                           </w:p>
                           <w:p>
@@ -3482,11 +3383,7 @@
           </mc:Choice>
           <mc:Fallback>
             <w:pict>
-              <v:shapetype w14:anchorId="6BFB9F8D" id="_x0000_t202" coordsize="21600,21600" o:spt="202" path="m,l,21600r21600,l21600,xe">
-                <v:stroke joinstyle="miter"/>
-                <v:path gradientshapeok="t" o:connecttype="rect"/>
-              </v:shapetype>
-              <v:shape id="Text Box 30" o:spid="_x0000_s1040" type="#_x0000_t202" style="position:absolute;margin-left:44.8pt;margin-top:15.6pt;width:384.95pt;height:20.25pt;z-index:251684864;visibility:visible;mso-wrap-style:square;mso-width-percent:0;mso-height-percent:0;mso-wrap-distance-left:9pt;mso-wrap-distance-top:0;mso-wrap-distance-right:9pt;mso-wrap-distance-bottom:0;mso-position-horizontal:absolute;mso-position-horizontal-relative:text;mso-position-vertical:absolute;mso-position-vertical-relative:text;mso-width-percent:0;mso-height-percent:0;mso-width-relative:margin;mso-height-relative:margin;v-text-anchor:top" o:gfxdata="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" filled="f" stroked="f" strokeweight=".5pt">
+              <v:shape w14:anchorId="6BFB9F8D" id="Text Box 30" o:spid="_x0000_s1040" type="#_x0000_t202" style="position:absolute;margin-left:44.8pt;margin-top:15.6pt;width:384.95pt;height:20.25pt;z-index:251684864;visibility:visible;mso-wrap-style:square;mso-width-percent:0;mso-height-percent:0;mso-wrap-distance-left:9pt;mso-wrap-distance-top:0;mso-wrap-distance-right:9pt;mso-wrap-distance-bottom:0;mso-position-horizontal:absolute;mso-position-horizontal-relative:text;mso-position-vertical:absolute;mso-position-vertical-relative:text;mso-width-percent:0;mso-height-percent:0;mso-width-relative:margin;mso-height-relative:margin;v-text-anchor:top" o:gfxdata="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" filled="f" stroked="f" strokeweight=".5pt">
                 <v:textbox>
                   <w:txbxContent>
                     <w:p>
@@ -3663,7 +3560,6 @@
         </w:rPr>
         <w:t>of Publication</w:t>
       </w:r>
-      <w:proofErr w:type="gramStart"/>
       <w:r>
         <w:rPr>
           <w:rFonts w:ascii="Aptos" w:hAnsi="Aptos" w:cs="Times New Roman"/>
@@ -3676,7 +3572,6 @@
         </w:rPr>
         <w:t>(</w:t>
       </w:r>
-      <w:proofErr w:type="gramEnd"/>
       <w:r>
         <w:rPr>
           <w:rFonts w:ascii="Aptos" w:hAnsi="Aptos" w:cs="Times New Roman"/>
@@ -3889,23 +3784,7 @@
                                 <w:rFonts w:ascii="Aptos" w:hAnsi="Aptos" w:cs="Times New Roman"/>
                                 <w:lang w:val="en-US"/>
                               </w:rPr>
-                              <w:t>{</w:t>
-                            </w:r>
-                            <w:proofErr w:type="spellStart"/>
-                            <w:r>
-                              <w:rPr>
-                                <w:rFonts w:ascii="Aptos" w:hAnsi="Aptos" w:cs="Times New Roman"/>
-                                <w:lang w:val="en-US"/>
-                              </w:rPr>
-                              <w:t>citescore</w:t>
-                            </w:r>
-                            <w:proofErr w:type="spellEnd"/>
-                            <w:r>
-                              <w:rPr>
-                                <w:rFonts w:ascii="Aptos" w:hAnsi="Aptos" w:cs="Times New Roman"/>
-                                <w:lang w:val="en-US"/>
-                              </w:rPr>
-                              <w:t>}</w:t>
+                              <w:t>{citescore}</w:t>
                             </w:r>
                           </w:p>
                           <w:p>
@@ -4042,30 +3921,35 @@
           <w:rFonts w:ascii="Aptos" w:hAnsi="Aptos" w:cs="Times New Roman"/>
           <w:lang w:val="en-US"/>
         </w:rPr>
-        <w:t>{</w:t>
-      </w:r>
-      <w:proofErr w:type="spellStart"/>
+        <w:t xml:space="preserve">{scopus} </w:t>
+      </w:r>
+      <w:r>
+        <w:rPr>
+          <w:rFonts w:ascii="Aptos" w:hAnsi="Aptos" w:cs="Times New Roman"/>
+          <w:color w:val="C45911" w:themeColor="accent2" w:themeShade="BF"/>
+        </w:rPr>
+        <w:t xml:space="preserve">Scopus     </w:t>
+      </w:r>
       <w:r>
         <w:rPr>
           <w:rFonts w:ascii="Aptos" w:hAnsi="Aptos" w:cs="Times New Roman"/>
           <w:lang w:val="en-US"/>
         </w:rPr>
-        <w:t>scopus</w:t>
-      </w:r>
-      <w:proofErr w:type="spellEnd"/>
+        <w:t>$</w:t>
+      </w:r>
       <w:r>
         <w:rPr>
           <w:rFonts w:ascii="Aptos" w:hAnsi="Aptos" w:cs="Times New Roman"/>
           <w:lang w:val="en-US"/>
         </w:rPr>
-        <w:t xml:space="preserve">} </w:t>
-      </w:r>
-      <w:r>
-        <w:rPr>
-          <w:rFonts w:ascii="Aptos" w:hAnsi="Aptos" w:cs="Times New Roman"/>
-          <w:color w:val="C45911" w:themeColor="accent2" w:themeShade="BF"/>
-        </w:rPr>
-        <w:t xml:space="preserve">Scopus     </w:t>
+        <w:t xml:space="preserve">{wos} </w:t>
+      </w:r>
+      <w:r>
+        <w:rPr>
+          <w:rFonts w:ascii="Aptos" w:hAnsi="Aptos" w:cs="Times New Roman"/>
+          <w:color w:val="7030A0"/>
+        </w:rPr>
+        <w:t xml:space="preserve">Web of Science     </w:t>
       </w:r>
       <w:r>
         <w:rPr>
@@ -4079,97 +3963,28 @@
           <w:rFonts w:ascii="Aptos" w:hAnsi="Aptos" w:cs="Times New Roman"/>
           <w:lang w:val="en-US"/>
         </w:rPr>
-        <w:t>{</w:t>
-      </w:r>
-      <w:proofErr w:type="spellStart"/>
+        <w:t xml:space="preserve">{aci} </w:t>
+      </w:r>
+      <w:r>
+        <w:rPr>
+          <w:rFonts w:ascii="Aptos" w:hAnsi="Aptos" w:cs="Times New Roman"/>
+          <w:color w:val="ED7D31" w:themeColor="accent2"/>
+        </w:rPr>
+        <w:t xml:space="preserve">ACI     </w:t>
+      </w:r>
       <w:r>
         <w:rPr>
           <w:rFonts w:ascii="Aptos" w:hAnsi="Aptos" w:cs="Times New Roman"/>
           <w:lang w:val="en-US"/>
         </w:rPr>
-        <w:t>wos</w:t>
-      </w:r>
-      <w:proofErr w:type="spellEnd"/>
+        <w:t>$</w:t>
+      </w:r>
       <w:r>
         <w:rPr>
           <w:rFonts w:ascii="Aptos" w:hAnsi="Aptos" w:cs="Times New Roman"/>
           <w:lang w:val="en-US"/>
         </w:rPr>
-        <w:t xml:space="preserve">} </w:t>
-      </w:r>
-      <w:r>
-        <w:rPr>
-          <w:rFonts w:ascii="Aptos" w:hAnsi="Aptos" w:cs="Times New Roman"/>
-          <w:color w:val="7030A0"/>
-        </w:rPr>
-        <w:t xml:space="preserve">Web of Science     </w:t>
-      </w:r>
-      <w:r>
-        <w:rPr>
-          <w:rFonts w:ascii="Aptos" w:hAnsi="Aptos" w:cs="Times New Roman"/>
-          <w:lang w:val="en-US"/>
-        </w:rPr>
-        <w:t>$</w:t>
-      </w:r>
-      <w:r>
-        <w:rPr>
-          <w:rFonts w:ascii="Aptos" w:hAnsi="Aptos" w:cs="Times New Roman"/>
-          <w:lang w:val="en-US"/>
-        </w:rPr>
-        <w:t>{</w:t>
-      </w:r>
-      <w:proofErr w:type="spellStart"/>
-      <w:r>
-        <w:rPr>
-          <w:rFonts w:ascii="Aptos" w:hAnsi="Aptos" w:cs="Times New Roman"/>
-          <w:lang w:val="en-US"/>
-        </w:rPr>
-        <w:t>aci</w:t>
-      </w:r>
-      <w:proofErr w:type="spellEnd"/>
-      <w:r>
-        <w:rPr>
-          <w:rFonts w:ascii="Aptos" w:hAnsi="Aptos" w:cs="Times New Roman"/>
-          <w:lang w:val="en-US"/>
-        </w:rPr>
-        <w:t xml:space="preserve">} </w:t>
-      </w:r>
-      <w:r>
-        <w:rPr>
-          <w:rFonts w:ascii="Aptos" w:hAnsi="Aptos" w:cs="Times New Roman"/>
-          <w:color w:val="ED7D31" w:themeColor="accent2"/>
-        </w:rPr>
-        <w:t xml:space="preserve">ACI     </w:t>
-      </w:r>
-      <w:r>
-        <w:rPr>
-          <w:rFonts w:ascii="Aptos" w:hAnsi="Aptos" w:cs="Times New Roman"/>
-          <w:lang w:val="en-US"/>
-        </w:rPr>
-        <w:t>$</w:t>
-      </w:r>
-      <w:r>
-        <w:rPr>
-          <w:rFonts w:ascii="Aptos" w:hAnsi="Aptos" w:cs="Times New Roman"/>
-          <w:lang w:val="en-US"/>
-        </w:rPr>
-        <w:t>{</w:t>
-      </w:r>
-      <w:proofErr w:type="spellStart"/>
-      <w:r>
-        <w:rPr>
-          <w:rFonts w:ascii="Aptos" w:hAnsi="Aptos" w:cs="Times New Roman"/>
-          <w:lang w:val="en-US"/>
-        </w:rPr>
-        <w:t>pubmed</w:t>
-      </w:r>
-      <w:proofErr w:type="spellEnd"/>
-      <w:r>
-        <w:rPr>
-          <w:rFonts w:ascii="Aptos" w:hAnsi="Aptos" w:cs="Times New Roman"/>
-          <w:lang w:val="en-US"/>
-        </w:rPr>
-        <w:t xml:space="preserve">} </w:t>
+        <w:t xml:space="preserve">{pubmed} </w:t>
       </w:r>
       <w:r>
         <w:rPr>
@@ -4192,14 +4007,12 @@
         </w:rPr>
         <w:t xml:space="preserve">Scopus </w:t>
       </w:r>
-      <w:proofErr w:type="spellStart"/>
       <w:r>
         <w:rPr>
           <w:rFonts w:ascii="Aptos" w:hAnsi="Aptos" w:cs="Times New Roman"/>
         </w:rPr>
         <w:t>CiteScore</w:t>
       </w:r>
-      <w:proofErr w:type="spellEnd"/>
       <w:r>
         <w:rPr>
           <w:rFonts w:ascii="Aptos" w:hAnsi="Aptos" w:cs="Times New Roman"/>
@@ -5205,11 +5018,7 @@
           </mc:Choice>
           <mc:Fallback>
             <w:pict>
-              <v:shapetype w14:anchorId="2E6C4250" id="_x0000_t202" coordsize="21600,21600" o:spt="202" path="m,l,21600r21600,l21600,xe">
-                <v:stroke joinstyle="miter"/>
-                <v:path gradientshapeok="t" o:connecttype="rect"/>
-              </v:shapetype>
-              <v:shape id="Text Box 51" o:spid="_x0000_s1043" type="#_x0000_t202" style="position:absolute;margin-left:0;margin-top:16.5pt;width:203.25pt;height:20.25pt;z-index:251711488;visibility:visible;mso-wrap-style:square;mso-width-percent:0;mso-height-percent:0;mso-wrap-distance-left:9pt;mso-wrap-distance-top:0;mso-wrap-distance-right:9pt;mso-wrap-distance-bottom:0;mso-position-horizontal:absolute;mso-position-horizontal-relative:margin;mso-position-vertical:absolute;mso-position-vertical-relative:text;mso-width-percent:0;mso-height-percent:0;mso-width-relative:margin;mso-height-relative:margin;v-text-anchor:top" o:gfxdata="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" filled="f" stroked="f" strokeweight=".5pt">
+              <v:shape w14:anchorId="2E6C4250" id="Text Box 51" o:spid="_x0000_s1043" type="#_x0000_t202" style="position:absolute;margin-left:0;margin-top:16.5pt;width:203.25pt;height:20.25pt;z-index:251711488;visibility:visible;mso-wrap-style:square;mso-width-percent:0;mso-height-percent:0;mso-wrap-distance-left:9pt;mso-wrap-distance-top:0;mso-wrap-distance-right:9pt;mso-wrap-distance-bottom:0;mso-position-horizontal:absolute;mso-position-horizontal-relative:margin;mso-position-vertical:absolute;mso-position-vertical-relative:text;mso-width-percent:0;mso-height-percent:0;mso-width-relative:margin;mso-height-relative:margin;v-text-anchor:top" o:gfxdata="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" filled="f" stroked="f" strokeweight=".5pt">
                 <v:textbox>
                   <w:txbxContent>
                     <w:p>
@@ -5575,27 +5384,7 @@
                                 <w:bCs/>
                                 <w:lang w:val="en-US"/>
                               </w:rPr>
-                              <w:t>{</w:t>
-                            </w:r>
-                            <w:proofErr w:type="spellStart"/>
-                            <w:r>
-                              <w:rPr>
-                                <w:rFonts w:ascii="Aptos" w:hAnsi="Aptos" w:cs="Times New Roman"/>
-                                <w:b/>
-                                <w:bCs/>
-                                <w:lang w:val="en-US"/>
-                              </w:rPr>
-                              <w:t>centermanager</w:t>
-                            </w:r>
-                            <w:proofErr w:type="spellEnd"/>
-                            <w:r>
-                              <w:rPr>
-                                <w:rFonts w:ascii="Aptos" w:hAnsi="Aptos" w:cs="Times New Roman"/>
-                                <w:b/>
-                                <w:bCs/>
-                                <w:lang w:val="en-US"/>
-                              </w:rPr>
-                              <w:t>}</w:t>
+                              <w:t>{centermanager}</w:t>
                             </w:r>
                           </w:p>
                           <w:p>
@@ -5662,27 +5451,7 @@
                           <w:bCs/>
                           <w:lang w:val="en-US"/>
                         </w:rPr>
-                        <w:t>{</w:t>
-                      </w:r>
-                      <w:proofErr w:type="spellStart"/>
-                      <w:r>
-                        <w:rPr>
-                          <w:rFonts w:ascii="Aptos" w:hAnsi="Aptos" w:cs="Times New Roman"/>
-                          <w:b/>
-                          <w:bCs/>
-                          <w:lang w:val="en-US"/>
-                        </w:rPr>
-                        <w:t>centermanager</w:t>
-                      </w:r>
-                      <w:proofErr w:type="spellEnd"/>
-                      <w:r>
-                        <w:rPr>
-                          <w:rFonts w:ascii="Aptos" w:hAnsi="Aptos" w:cs="Times New Roman"/>
-                          <w:b/>
-                          <w:bCs/>
-                          <w:lang w:val="en-US"/>
-                        </w:rPr>
-                        <w:t>}</w:t>
+                        <w:t>{centermanager}</w:t>
                       </w:r>
                     </w:p>
                     <w:p>
@@ -6261,7 +6030,7 @@
           </mc:Choice>
           <mc:Fallback>
             <w:pict>
-              <v:shape w14:anchorId="50C49AAF" id="Text Box 434444258" o:spid="_x0000_s1053" type="#_x0000_t202" style="position:absolute;margin-left:0;margin-top:8.95pt;width:201.75pt;height:20.25pt;z-index:251730944;visibility:visible;mso-wrap-style:square;mso-width-percent:0;mso-height-percent:0;mso-wrap-distance-left:9pt;mso-wrap-distance-top:0;mso-wrap-distance-right:9pt;mso-wrap-distance-bottom:0;mso-position-horizontal:absolute;mso-position-horizontal-relative:margin;mso-position-vertical:absolute;mso-position-vertical-relative:text;mso-width-percent:0;mso-height-percent:0;mso-width-relative:margin;mso-height-relative:margin;v-text-anchor:top" o:gfxdata="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" filled="f" stroked="f" strokeweight=".5pt">
+              <v:shape w14:anchorId="50C49AAF" id="Text Box 434444258" o:spid="_x0000_s1046" type="#_x0000_t202" style="position:absolute;margin-left:0;margin-top:8.95pt;width:201.75pt;height:20.25pt;z-index:251730944;visibility:visible;mso-wrap-style:square;mso-width-percent:0;mso-height-percent:0;mso-wrap-distance-left:9pt;mso-wrap-distance-top:0;mso-wrap-distance-right:9pt;mso-wrap-distance-bottom:0;mso-position-horizontal:absolute;mso-position-horizontal-relative:margin;mso-position-vertical:absolute;mso-position-vertical-relative:text;mso-width-percent:0;mso-height-percent:0;mso-width-relative:margin;mso-height-relative:margin;v-text-anchor:top" o:gfxdata="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" filled="f" stroked="f" strokeweight=".5pt">
                 <v:textbox>
                   <w:txbxContent>
                     <w:p>
@@ -6383,7 +6152,6 @@
         </w:rPr>
         <w:tab/>
       </w:r>
-      <w:proofErr w:type="gramStart"/>
       <w:r>
         <w:rPr>
           <w:rFonts w:ascii="Aptos" w:hAnsi="Aptos" w:cs="Times New Roman"/>
@@ -6396,12 +6164,6 @@
           <w:rFonts w:ascii="Aptos" w:hAnsi="Aptos" w:cs="Times New Roman"/>
         </w:rPr>
         <w:tab/>
-      </w:r>
-      <w:proofErr w:type="gramEnd"/>
-      <w:r>
-        <w:rPr>
-          <w:rFonts w:ascii="Aptos" w:hAnsi="Aptos" w:cs="Times New Roman"/>
-        </w:rPr>
         <w:t xml:space="preserve">       Date</w:t>
       </w:r>
     </w:p>
@@ -6516,7 +6278,7 @@
           </mc:Choice>
           <mc:Fallback>
             <w:pict>
-              <v:shape w14:anchorId="30A8C016" id="Text Box 46" o:spid="_x0000_s1049" type="#_x0000_t202" style="position:absolute;left:0;text-align:left;margin-left:0;margin-top:8.75pt;width:202.5pt;height:20.25pt;z-index:251701248;visibility:visible;mso-wrap-style:square;mso-width-percent:0;mso-height-percent:0;mso-wrap-distance-left:9pt;mso-wrap-distance-top:0;mso-wrap-distance-right:9pt;mso-wrap-distance-bottom:0;mso-position-horizontal:absolute;mso-position-horizontal-relative:margin;mso-position-vertical:absolute;mso-position-vertical-relative:text;mso-width-percent:0;mso-height-percent:0;mso-width-relative:margin;mso-height-relative:margin;v-text-anchor:top" o:gfxdata="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" filled="f" stroked="f" strokeweight=".5pt">
+              <v:shape w14:anchorId="30A8C016" id="Text Box 46" o:spid="_x0000_s1047" type="#_x0000_t202" style="position:absolute;left:0;text-align:left;margin-left:0;margin-top:8.75pt;width:202.5pt;height:20.25pt;z-index:251701248;visibility:visible;mso-wrap-style:square;mso-width-percent:0;mso-height-percent:0;mso-wrap-distance-left:9pt;mso-wrap-distance-top:0;mso-wrap-distance-right:9pt;mso-wrap-distance-bottom:0;mso-position-horizontal:absolute;mso-position-horizontal-relative:margin;mso-position-vertical:absolute;mso-position-vertical-relative:text;mso-width-percent:0;mso-height-percent:0;mso-width-relative:margin;mso-height-relative:margin;v-text-anchor:top" o:gfxdata="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" filled="f" stroked="f" strokeweight=".5pt">
                 <v:textbox>
                   <w:txbxContent>
                     <w:p>

</xml_diff>